<commit_message>
pdf file display and button input
</commit_message>
<xml_diff>
--- a/Resume_JamesLindsey.docx
+++ b/Resume_JamesLindsey.docx
@@ -1,6 +1,6 @@
 
 <file path=word/document.xml><?xml version="1.0" encoding="utf-8"?>
-<w:document xmlns:ve="http://schemas.openxmlformats.org/markup-compatibility/2006" xmlns:o="urn:schemas-microsoft-com:office:office" xmlns:r="http://schemas.openxmlformats.org/officeDocument/2006/relationships" xmlns:m="http://schemas.openxmlformats.org/officeDocument/2006/math" xmlns:v="urn:schemas-microsoft-com:vml" xmlns:wp="http://schemas.openxmlformats.org/drawingml/2006/wordprocessingDrawing" xmlns:w10="urn:schemas-microsoft-com:office:word" xmlns:w="http://schemas.openxmlformats.org/wordprocessingml/2006/main" xmlns:wne="http://schemas.microsoft.com/office/word/2006/wordml">
+<w:document xmlns:wpc="http://schemas.microsoft.com/office/word/2010/wordprocessingCanvas" xmlns:mc="http://schemas.openxmlformats.org/markup-compatibility/2006" xmlns:o="urn:schemas-microsoft-com:office:office" xmlns:r="http://schemas.openxmlformats.org/officeDocument/2006/relationships" xmlns:m="http://schemas.openxmlformats.org/officeDocument/2006/math" xmlns:v="urn:schemas-microsoft-com:vml" xmlns:wp14="http://schemas.microsoft.com/office/word/2010/wordprocessingDrawing" xmlns:wp="http://schemas.openxmlformats.org/drawingml/2006/wordprocessingDrawing" xmlns:w10="urn:schemas-microsoft-com:office:word" xmlns:w="http://schemas.openxmlformats.org/wordprocessingml/2006/main" xmlns:w14="http://schemas.microsoft.com/office/word/2010/wordml" xmlns:wpg="http://schemas.microsoft.com/office/word/2010/wordprocessingGroup" xmlns:wpi="http://schemas.microsoft.com/office/word/2010/wordprocessingInk" xmlns:wne="http://schemas.microsoft.com/office/word/2006/wordml" xmlns:wps="http://schemas.microsoft.com/office/word/2010/wordprocessingShape" mc:Ignorable="w14 wp14">
   <w:body>
     <w:tbl>
       <w:tblPr>
@@ -15,7 +15,7 @@
           <w:insideH w:val="none" w:sz="0" w:space="0" w:color="auto"/>
           <w:insideV w:val="none" w:sz="0" w:space="0" w:color="auto"/>
         </w:tblBorders>
-        <w:tblLook w:val="04A0"/>
+        <w:tblLook w:val="04A0" w:firstRow="1" w:lastRow="0" w:firstColumn="1" w:lastColumn="0" w:noHBand="0" w:noVBand="1"/>
       </w:tblPr>
       <w:tblGrid>
         <w:gridCol w:w="4207"/>
@@ -38,6 +38,8 @@
                 <w:szCs w:val="42"/>
               </w:rPr>
             </w:pPr>
+            <w:bookmarkStart w:id="0" w:name="_GoBack"/>
+            <w:bookmarkEnd w:id="0"/>
             <w:r>
               <w:rPr>
                 <w:rFonts w:ascii="Copperplate Gothic Bold" w:eastAsia="Copperplate Gothic" w:hAnsi="Copperplate Gothic Bold" w:cs="Copperplate Gothic"/>
@@ -63,7 +65,7 @@
                 <w:b/>
               </w:rPr>
             </w:pPr>
-            <w:hyperlink r:id="rId7" w:history="1">
+            <w:hyperlink r:id="rId8" w:history="1">
               <w:r>
                 <w:rPr>
                   <w:rStyle w:val="Hyperlink"/>
@@ -128,7 +130,7 @@
     <w:p>
       <w:pPr>
         <w:spacing w:after="4" w:line="259" w:lineRule="auto"/>
-        <w:ind w:left="-29" w:right="-29" w:firstLine="0"/>
+        <w:ind w:left="0" w:right="-29" w:firstLine="0"/>
       </w:pPr>
       <w:r>
         <w:rPr>
@@ -157,8 +159,7 @@
         <w:tblStyle w:val="TableGrid"/>
         <w:tblW w:w="20155" w:type="dxa"/>
         <w:tblInd w:w="-265" w:type="dxa"/>
-        <w:tblLayout w:type="fixed"/>
-        <w:tblLook w:val="04A0"/>
+        <w:tblLook w:val="04A0" w:firstRow="1" w:lastRow="0" w:firstColumn="1" w:lastColumn="0" w:noHBand="0" w:noVBand="1"/>
       </w:tblPr>
       <w:tblGrid>
         <w:gridCol w:w="1530"/>
@@ -497,21 +498,7 @@
               <w:rPr>
                 <w:rFonts w:asciiTheme="minorHAnsi" w:hAnsiTheme="minorHAnsi"/>
               </w:rPr>
-              <w:t xml:space="preserve"> </w:t>
-            </w:r>
-            <w:proofErr w:type="spellStart"/>
-            <w:r>
-              <w:rPr>
-                <w:rFonts w:asciiTheme="minorHAnsi" w:hAnsiTheme="minorHAnsi"/>
-              </w:rPr>
-              <w:t>MySQL</w:t>
-            </w:r>
-            <w:proofErr w:type="spellEnd"/>
-            <w:r>
-              <w:rPr>
-                <w:rFonts w:asciiTheme="minorHAnsi" w:hAnsiTheme="minorHAnsi"/>
-              </w:rPr>
-              <w:t xml:space="preserve"> I </w:t>
+              <w:t xml:space="preserve"> MySQL I </w:t>
             </w:r>
             <w:r>
               <w:rPr>
@@ -550,8 +537,6 @@
               </w:rPr>
               <w:t>Fall 2016</w:t>
             </w:r>
-            <w:bookmarkStart w:id="0" w:name="_GoBack"/>
-            <w:bookmarkEnd w:id="0"/>
           </w:p>
         </w:tc>
       </w:tr>
@@ -2629,7 +2614,7 @@
 </file>
 
 <file path=word/endnotes.xml><?xml version="1.0" encoding="utf-8"?>
-<w:endnotes xmlns:ve="http://schemas.openxmlformats.org/markup-compatibility/2006" xmlns:o="urn:schemas-microsoft-com:office:office" xmlns:r="http://schemas.openxmlformats.org/officeDocument/2006/relationships" xmlns:m="http://schemas.openxmlformats.org/officeDocument/2006/math" xmlns:v="urn:schemas-microsoft-com:vml" xmlns:wp="http://schemas.openxmlformats.org/drawingml/2006/wordprocessingDrawing" xmlns:w10="urn:schemas-microsoft-com:office:word" xmlns:w="http://schemas.openxmlformats.org/wordprocessingml/2006/main" xmlns:wne="http://schemas.microsoft.com/office/word/2006/wordml">
+<w:endnotes xmlns:wpc="http://schemas.microsoft.com/office/word/2010/wordprocessingCanvas" xmlns:mc="http://schemas.openxmlformats.org/markup-compatibility/2006" xmlns:o="urn:schemas-microsoft-com:office:office" xmlns:r="http://schemas.openxmlformats.org/officeDocument/2006/relationships" xmlns:m="http://schemas.openxmlformats.org/officeDocument/2006/math" xmlns:v="urn:schemas-microsoft-com:vml" xmlns:wp14="http://schemas.microsoft.com/office/word/2010/wordprocessingDrawing" xmlns:wp="http://schemas.openxmlformats.org/drawingml/2006/wordprocessingDrawing" xmlns:w10="urn:schemas-microsoft-com:office:word" xmlns:w="http://schemas.openxmlformats.org/wordprocessingml/2006/main" xmlns:w14="http://schemas.microsoft.com/office/word/2010/wordml" xmlns:wpg="http://schemas.microsoft.com/office/word/2010/wordprocessingGroup" xmlns:wpi="http://schemas.microsoft.com/office/word/2010/wordprocessingInk" xmlns:wne="http://schemas.microsoft.com/office/word/2006/wordml" xmlns:wps="http://schemas.microsoft.com/office/word/2010/wordprocessingShape" mc:Ignorable="w14 wp14">
   <w:endnote w:type="separator" w:id="-1">
     <w:p>
       <w:pPr>
@@ -2654,7 +2639,7 @@
 </file>
 
 <file path=word/footnotes.xml><?xml version="1.0" encoding="utf-8"?>
-<w:footnotes xmlns:ve="http://schemas.openxmlformats.org/markup-compatibility/2006" xmlns:o="urn:schemas-microsoft-com:office:office" xmlns:r="http://schemas.openxmlformats.org/officeDocument/2006/relationships" xmlns:m="http://schemas.openxmlformats.org/officeDocument/2006/math" xmlns:v="urn:schemas-microsoft-com:vml" xmlns:wp="http://schemas.openxmlformats.org/drawingml/2006/wordprocessingDrawing" xmlns:w10="urn:schemas-microsoft-com:office:word" xmlns:w="http://schemas.openxmlformats.org/wordprocessingml/2006/main" xmlns:wne="http://schemas.microsoft.com/office/word/2006/wordml">
+<w:footnotes xmlns:wpc="http://schemas.microsoft.com/office/word/2010/wordprocessingCanvas" xmlns:mc="http://schemas.openxmlformats.org/markup-compatibility/2006" xmlns:o="urn:schemas-microsoft-com:office:office" xmlns:r="http://schemas.openxmlformats.org/officeDocument/2006/relationships" xmlns:m="http://schemas.openxmlformats.org/officeDocument/2006/math" xmlns:v="urn:schemas-microsoft-com:vml" xmlns:wp14="http://schemas.microsoft.com/office/word/2010/wordprocessingDrawing" xmlns:wp="http://schemas.openxmlformats.org/drawingml/2006/wordprocessingDrawing" xmlns:w10="urn:schemas-microsoft-com:office:word" xmlns:w="http://schemas.openxmlformats.org/wordprocessingml/2006/main" xmlns:w14="http://schemas.microsoft.com/office/word/2010/wordml" xmlns:wpg="http://schemas.microsoft.com/office/word/2010/wordprocessingGroup" xmlns:wpi="http://schemas.microsoft.com/office/word/2010/wordprocessingInk" xmlns:wne="http://schemas.microsoft.com/office/word/2006/wordml" xmlns:wps="http://schemas.microsoft.com/office/word/2010/wordprocessingShape" mc:Ignorable="w14 wp14">
   <w:footnote w:type="separator" w:id="-1">
     <w:p>
       <w:pPr>
@@ -2679,7 +2664,7 @@
 </file>
 
 <file path=word/styles.xml><?xml version="1.0" encoding="utf-8"?>
-<w:styles xmlns:r="http://schemas.openxmlformats.org/officeDocument/2006/relationships" xmlns:w="http://schemas.openxmlformats.org/wordprocessingml/2006/main">
+<w:styles xmlns:mc="http://schemas.openxmlformats.org/markup-compatibility/2006" xmlns:r="http://schemas.openxmlformats.org/officeDocument/2006/relationships" xmlns:w="http://schemas.openxmlformats.org/wordprocessingml/2006/main" xmlns:w14="http://schemas.microsoft.com/office/word/2010/wordml" mc:Ignorable="w14">
   <w:docDefaults>
     <w:rPrDefault>
       <w:rPr>
@@ -2858,7 +2843,6 @@
     <w:uiPriority w:val="99"/>
     <w:semiHidden/>
     <w:unhideWhenUsed/>
-    <w:qFormat/>
     <w:tblPr>
       <w:tblInd w:w="0" w:type="dxa"/>
       <w:tblCellMar>
@@ -2965,7 +2949,6 @@
       <w:spacing w:after="0" w:line="240" w:lineRule="auto"/>
     </w:pPr>
     <w:tblPr>
-      <w:tblInd w:w="0" w:type="dxa"/>
       <w:tblBorders>
         <w:top w:val="single" w:sz="4" w:space="0" w:color="auto"/>
         <w:left w:val="single" w:sz="4" w:space="0" w:color="auto"/>
@@ -2974,6 +2957,184 @@
         <w:insideH w:val="single" w:sz="4" w:space="0" w:color="auto"/>
         <w:insideV w:val="single" w:sz="4" w:space="0" w:color="auto"/>
       </w:tblBorders>
+    </w:tblPr>
+  </w:style>
+</w:styles>
+</file>
+
+<file path=word/stylesWithEffects.xml><?xml version="1.0" encoding="utf-8"?>
+<w:styles xmlns:wpc="http://schemas.microsoft.com/office/word/2010/wordprocessingCanvas" xmlns:mc="http://schemas.openxmlformats.org/markup-compatibility/2006" xmlns:o="urn:schemas-microsoft-com:office:office" xmlns:r="http://schemas.openxmlformats.org/officeDocument/2006/relationships" xmlns:m="http://schemas.openxmlformats.org/officeDocument/2006/math" xmlns:v="urn:schemas-microsoft-com:vml" xmlns:wp14="http://schemas.microsoft.com/office/word/2010/wordprocessingDrawing" xmlns:wp="http://schemas.openxmlformats.org/drawingml/2006/wordprocessingDrawing" xmlns:w10="urn:schemas-microsoft-com:office:word" xmlns:w="http://schemas.openxmlformats.org/wordprocessingml/2006/main" xmlns:w14="http://schemas.microsoft.com/office/word/2010/wordml" xmlns:wpg="http://schemas.microsoft.com/office/word/2010/wordprocessingGroup" xmlns:wpi="http://schemas.microsoft.com/office/word/2010/wordprocessingInk" xmlns:wne="http://schemas.microsoft.com/office/word/2006/wordml" xmlns:wps="http://schemas.microsoft.com/office/word/2010/wordprocessingShape" mc:Ignorable="w14 wp14">
+  <w:docDefaults>
+    <w:rPrDefault>
+      <w:rPr>
+        <w:rFonts w:asciiTheme="minorHAnsi" w:eastAsiaTheme="minorEastAsia" w:hAnsiTheme="minorHAnsi" w:cstheme="minorBidi"/>
+        <w:sz w:val="22"/>
+        <w:szCs w:val="22"/>
+        <w:lang w:val="en-US" w:eastAsia="en-US" w:bidi="ar-SA"/>
+      </w:rPr>
+    </w:rPrDefault>
+    <w:pPrDefault>
+      <w:pPr>
+        <w:spacing w:after="200" w:line="276" w:lineRule="auto"/>
+      </w:pPr>
+    </w:pPrDefault>
+  </w:docDefaults>
+  <w:latentStyles w:defLockedState="0" w:defUIPriority="99" w:defSemiHidden="1" w:defUnhideWhenUsed="1" w:defQFormat="0" w:count="267">
+    <w:lsdException w:name="Normal" w:semiHidden="0" w:uiPriority="0" w:unhideWhenUsed="0" w:qFormat="1"/>
+    <w:lsdException w:name="heading 1" w:semiHidden="0" w:uiPriority="9" w:unhideWhenUsed="0" w:qFormat="1"/>
+    <w:lsdException w:name="heading 2" w:uiPriority="9" w:qFormat="1"/>
+    <w:lsdException w:name="heading 3" w:uiPriority="9" w:qFormat="1"/>
+    <w:lsdException w:name="heading 4" w:uiPriority="9" w:qFormat="1"/>
+    <w:lsdException w:name="heading 5" w:uiPriority="9" w:qFormat="1"/>
+    <w:lsdException w:name="heading 6" w:uiPriority="9" w:qFormat="1"/>
+    <w:lsdException w:name="heading 7" w:uiPriority="9" w:qFormat="1"/>
+    <w:lsdException w:name="heading 8" w:uiPriority="9" w:qFormat="1"/>
+    <w:lsdException w:name="heading 9" w:uiPriority="9" w:qFormat="1"/>
+    <w:lsdException w:name="toc 1" w:uiPriority="39"/>
+    <w:lsdException w:name="toc 2" w:uiPriority="39"/>
+    <w:lsdException w:name="toc 3" w:uiPriority="39"/>
+    <w:lsdException w:name="toc 4" w:uiPriority="39"/>
+    <w:lsdException w:name="toc 5" w:uiPriority="39"/>
+    <w:lsdException w:name="toc 6" w:uiPriority="39"/>
+    <w:lsdException w:name="toc 7" w:uiPriority="39"/>
+    <w:lsdException w:name="toc 8" w:uiPriority="39"/>
+    <w:lsdException w:name="toc 9" w:uiPriority="39"/>
+    <w:lsdException w:name="caption" w:uiPriority="35" w:qFormat="1"/>
+    <w:lsdException w:name="Title" w:semiHidden="0" w:uiPriority="10" w:unhideWhenUsed="0" w:qFormat="1"/>
+    <w:lsdException w:name="Default Paragraph Font" w:uiPriority="1"/>
+    <w:lsdException w:name="Subtitle" w:semiHidden="0" w:uiPriority="11" w:unhideWhenUsed="0" w:qFormat="1"/>
+    <w:lsdException w:name="Strong" w:semiHidden="0" w:uiPriority="22" w:unhideWhenUsed="0" w:qFormat="1"/>
+    <w:lsdException w:name="Emphasis" w:semiHidden="0" w:uiPriority="20" w:unhideWhenUsed="0" w:qFormat="1"/>
+    <w:lsdException w:name="Table Grid" w:semiHidden="0" w:uiPriority="59" w:unhideWhenUsed="0"/>
+    <w:lsdException w:name="Placeholder Text" w:unhideWhenUsed="0"/>
+    <w:lsdException w:name="No Spacing" w:semiHidden="0" w:uiPriority="1" w:unhideWhenUsed="0" w:qFormat="1"/>
+    <w:lsdException w:name="Light Shading" w:semiHidden="0" w:uiPriority="60" w:unhideWhenUsed="0"/>
+    <w:lsdException w:name="Light List" w:semiHidden="0" w:uiPriority="61" w:unhideWhenUsed="0"/>
+    <w:lsdException w:name="Light Grid" w:semiHidden="0" w:uiPriority="62" w:unhideWhenUsed="0"/>
+    <w:lsdException w:name="Medium Shading 1" w:semiHidden="0" w:uiPriority="63" w:unhideWhenUsed="0"/>
+    <w:lsdException w:name="Medium Shading 2" w:semiHidden="0" w:uiPriority="64" w:unhideWhenUsed="0"/>
+    <w:lsdException w:name="Medium List 1" w:semiHidden="0" w:uiPriority="65" w:unhideWhenUsed="0"/>
+    <w:lsdException w:name="Medium List 2" w:semiHidden="0" w:uiPriority="66" w:unhideWhenUsed="0"/>
+    <w:lsdException w:name="Medium Grid 1" w:semiHidden="0" w:uiPriority="67" w:unhideWhenUsed="0"/>
+    <w:lsdException w:name="Medium Grid 2" w:semiHidden="0" w:uiPriority="68" w:unhideWhenUsed="0"/>
+    <w:lsdException w:name="Medium Grid 3" w:semiHidden="0" w:uiPriority="69" w:unhideWhenUsed="0"/>
+    <w:lsdException w:name="Dark List" w:semiHidden="0" w:uiPriority="70" w:unhideWhenUsed="0"/>
+    <w:lsdException w:name="Colorful Shading" w:semiHidden="0" w:uiPriority="71" w:unhideWhenUsed="0"/>
+    <w:lsdException w:name="Colorful List" w:semiHidden="0" w:uiPriority="72" w:unhideWhenUsed="0"/>
+    <w:lsdException w:name="Colorful Grid" w:semiHidden="0" w:uiPriority="73" w:unhideWhenUsed="0"/>
+    <w:lsdException w:name="Light Shading Accent 1" w:semiHidden="0" w:uiPriority="60" w:unhideWhenUsed="0"/>
+    <w:lsdException w:name="Light List Accent 1" w:semiHidden="0" w:uiPriority="61" w:unhideWhenUsed="0"/>
+    <w:lsdException w:name="Light Grid Accent 1" w:semiHidden="0" w:uiPriority="62" w:unhideWhenUsed="0"/>
+    <w:lsdException w:name="Medium Shading 1 Accent 1" w:semiHidden="0" w:uiPriority="63" w:unhideWhenUsed="0"/>
+    <w:lsdException w:name="Medium Shading 2 Accent 1" w:semiHidden="0" w:uiPriority="64" w:unhideWhenUsed="0"/>
+    <w:lsdException w:name="Medium List 1 Accent 1" w:semiHidden="0" w:uiPriority="65" w:unhideWhenUsed="0"/>
+    <w:lsdException w:name="Revision" w:unhideWhenUsed="0"/>
+    <w:lsdException w:name="List Paragraph" w:semiHidden="0" w:uiPriority="34" w:unhideWhenUsed="0" w:qFormat="1"/>
+    <w:lsdException w:name="Quote" w:semiHidden="0" w:uiPriority="29" w:unhideWhenUsed="0" w:qFormat="1"/>
+    <w:lsdException w:name="Intense Quote" w:semiHidden="0" w:uiPriority="30" w:unhideWhenUsed="0" w:qFormat="1"/>
+    <w:lsdException w:name="Medium List 2 Accent 1" w:semiHidden="0" w:uiPriority="66" w:unhideWhenUsed="0"/>
+    <w:lsdException w:name="Medium Grid 1 Accent 1" w:semiHidden="0" w:uiPriority="67" w:unhideWhenUsed="0"/>
+    <w:lsdException w:name="Medium Grid 2 Accent 1" w:semiHidden="0" w:uiPriority="68" w:unhideWhenUsed="0"/>
+    <w:lsdException w:name="Medium Grid 3 Accent 1" w:semiHidden="0" w:uiPriority="69" w:unhideWhenUsed="0"/>
+    <w:lsdException w:name="Dark List Accent 1" w:semiHidden="0" w:uiPriority="70" w:unhideWhenUsed="0"/>
+    <w:lsdException w:name="Colorful Shading Accent 1" w:semiHidden="0" w:uiPriority="71" w:unhideWhenUsed="0"/>
+    <w:lsdException w:name="Colorful List Accent 1" w:semiHidden="0" w:uiPriority="72" w:unhideWhenUsed="0"/>
+    <w:lsdException w:name="Colorful Grid Accent 1" w:semiHidden="0" w:uiPriority="73" w:unhideWhenUsed="0"/>
+    <w:lsdException w:name="Light Shading Accent 2" w:semiHidden="0" w:uiPriority="60" w:unhideWhenUsed="0"/>
+    <w:lsdException w:name="Light List Accent 2" w:semiHidden="0" w:uiPriority="61" w:unhideWhenUsed="0"/>
+    <w:lsdException w:name="Light Grid Accent 2" w:semiHidden="0" w:uiPriority="62" w:unhideWhenUsed="0"/>
+    <w:lsdException w:name="Medium Shading 1 Accent 2" w:semiHidden="0" w:uiPriority="63" w:unhideWhenUsed="0"/>
+    <w:lsdException w:name="Medium Shading 2 Accent 2" w:semiHidden="0" w:uiPriority="64" w:unhideWhenUsed="0"/>
+    <w:lsdException w:name="Medium List 1 Accent 2" w:semiHidden="0" w:uiPriority="65" w:unhideWhenUsed="0"/>
+    <w:lsdException w:name="Medium List 2 Accent 2" w:semiHidden="0" w:uiPriority="66" w:unhideWhenUsed="0"/>
+    <w:lsdException w:name="Medium Grid 1 Accent 2" w:semiHidden="0" w:uiPriority="67" w:unhideWhenUsed="0"/>
+    <w:lsdException w:name="Medium Grid 2 Accent 2" w:semiHidden="0" w:uiPriority="68" w:unhideWhenUsed="0"/>
+    <w:lsdException w:name="Medium Grid 3 Accent 2" w:semiHidden="0" w:uiPriority="69" w:unhideWhenUsed="0"/>
+    <w:lsdException w:name="Dark List Accent 2" w:semiHidden="0" w:uiPriority="70" w:unhideWhenUsed="0"/>
+    <w:lsdException w:name="Colorful Shading Accent 2" w:semiHidden="0" w:uiPriority="71" w:unhideWhenUsed="0"/>
+    <w:lsdException w:name="Colorful List Accent 2" w:semiHidden="0" w:uiPriority="72" w:unhideWhenUsed="0"/>
+    <w:lsdException w:name="Colorful Grid Accent 2" w:semiHidden="0" w:uiPriority="73" w:unhideWhenUsed="0"/>
+    <w:lsdException w:name="Light Shading Accent 3" w:semiHidden="0" w:uiPriority="60" w:unhideWhenUsed="0"/>
+    <w:lsdException w:name="Light List Accent 3" w:semiHidden="0" w:uiPriority="61" w:unhideWhenUsed="0"/>
+    <w:lsdException w:name="Light Grid Accent 3" w:semiHidden="0" w:uiPriority="62" w:unhideWhenUsed="0"/>
+    <w:lsdException w:name="Medium Shading 1 Accent 3" w:semiHidden="0" w:uiPriority="63" w:unhideWhenUsed="0"/>
+    <w:lsdException w:name="Medium Shading 2 Accent 3" w:semiHidden="0" w:uiPriority="64" w:unhideWhenUsed="0"/>
+    <w:lsdException w:name="Medium List 1 Accent 3" w:semiHidden="0" w:uiPriority="65" w:unhideWhenUsed="0"/>
+    <w:lsdException w:name="Medium List 2 Accent 3" w:semiHidden="0" w:uiPriority="66" w:unhideWhenUsed="0"/>
+    <w:lsdException w:name="Medium Grid 1 Accent 3" w:semiHidden="0" w:uiPriority="67" w:unhideWhenUsed="0"/>
+    <w:lsdException w:name="Medium Grid 2 Accent 3" w:semiHidden="0" w:uiPriority="68" w:unhideWhenUsed="0"/>
+    <w:lsdException w:name="Medium Grid 3 Accent 3" w:semiHidden="0" w:uiPriority="69" w:unhideWhenUsed="0"/>
+    <w:lsdException w:name="Dark List Accent 3" w:semiHidden="0" w:uiPriority="70" w:unhideWhenUsed="0"/>
+    <w:lsdException w:name="Colorful Shading Accent 3" w:semiHidden="0" w:uiPriority="71" w:unhideWhenUsed="0"/>
+    <w:lsdException w:name="Colorful List Accent 3" w:semiHidden="0" w:uiPriority="72" w:unhideWhenUsed="0"/>
+    <w:lsdException w:name="Colorful Grid Accent 3" w:semiHidden="0" w:uiPriority="73" w:unhideWhenUsed="0"/>
+    <w:lsdException w:name="Light Shading Accent 4" w:semiHidden="0" w:uiPriority="60" w:unhideWhenUsed="0"/>
+    <w:lsdException w:name="Light List Accent 4" w:semiHidden="0" w:uiPriority="61" w:unhideWhenUsed="0"/>
+    <w:lsdException w:name="Light Grid Accent 4" w:semiHidden="0" w:uiPriority="62" w:unhideWhenUsed="0"/>
+    <w:lsdException w:name="Medium Shading 1 Accent 4" w:semiHidden="0" w:uiPriority="63" w:unhideWhenUsed="0"/>
+    <w:lsdException w:name="Medium Shading 2 Accent 4" w:semiHidden="0" w:uiPriority="64" w:unhideWhenUsed="0"/>
+    <w:lsdException w:name="Medium List 1 Accent 4" w:semiHidden="0" w:uiPriority="65" w:unhideWhenUsed="0"/>
+    <w:lsdException w:name="Medium List 2 Accent 4" w:semiHidden="0" w:uiPriority="66" w:unhideWhenUsed="0"/>
+    <w:lsdException w:name="Medium Grid 1 Accent 4" w:semiHidden="0" w:uiPriority="67" w:unhideWhenUsed="0"/>
+    <w:lsdException w:name="Medium Grid 2 Accent 4" w:semiHidden="0" w:uiPriority="68" w:unhideWhenUsed="0"/>
+    <w:lsdException w:name="Medium Grid 3 Accent 4" w:semiHidden="0" w:uiPriority="69" w:unhideWhenUsed="0"/>
+    <w:lsdException w:name="Dark List Accent 4" w:semiHidden="0" w:uiPriority="70" w:unhideWhenUsed="0"/>
+    <w:lsdException w:name="Colorful Shading Accent 4" w:semiHidden="0" w:uiPriority="71" w:unhideWhenUsed="0"/>
+    <w:lsdException w:name="Colorful List Accent 4" w:semiHidden="0" w:uiPriority="72" w:unhideWhenUsed="0"/>
+    <w:lsdException w:name="Colorful Grid Accent 4" w:semiHidden="0" w:uiPriority="73" w:unhideWhenUsed="0"/>
+    <w:lsdException w:name="Light Shading Accent 5" w:semiHidden="0" w:uiPriority="60" w:unhideWhenUsed="0"/>
+    <w:lsdException w:name="Light List Accent 5" w:semiHidden="0" w:uiPriority="61" w:unhideWhenUsed="0"/>
+    <w:lsdException w:name="Light Grid Accent 5" w:semiHidden="0" w:uiPriority="62" w:unhideWhenUsed="0"/>
+    <w:lsdException w:name="Medium Shading 1 Accent 5" w:semiHidden="0" w:uiPriority="63" w:unhideWhenUsed="0"/>
+    <w:lsdException w:name="Medium Shading 2 Accent 5" w:semiHidden="0" w:uiPriority="64" w:unhideWhenUsed="0"/>
+    <w:lsdException w:name="Medium List 1 Accent 5" w:semiHidden="0" w:uiPriority="65" w:unhideWhenUsed="0"/>
+    <w:lsdException w:name="Medium List 2 Accent 5" w:semiHidden="0" w:uiPriority="66" w:unhideWhenUsed="0"/>
+    <w:lsdException w:name="Medium Grid 1 Accent 5" w:semiHidden="0" w:uiPriority="67" w:unhideWhenUsed="0"/>
+    <w:lsdException w:name="Medium Grid 2 Accent 5" w:semiHidden="0" w:uiPriority="68" w:unhideWhenUsed="0"/>
+    <w:lsdException w:name="Medium Grid 3 Accent 5" w:semiHidden="0" w:uiPriority="69" w:unhideWhenUsed="0"/>
+    <w:lsdException w:name="Dark List Accent 5" w:semiHidden="0" w:uiPriority="70" w:unhideWhenUsed="0"/>
+    <w:lsdException w:name="Colorful Shading Accent 5" w:semiHidden="0" w:uiPriority="71" w:unhideWhenUsed="0"/>
+    <w:lsdException w:name="Colorful List Accent 5" w:semiHidden="0" w:uiPriority="72" w:unhideWhenUsed="0"/>
+    <w:lsdException w:name="Colorful Grid Accent 5" w:semiHidden="0" w:uiPriority="73" w:unhideWhenUsed="0"/>
+    <w:lsdException w:name="Light Shading Accent 6" w:semiHidden="0" w:uiPriority="60" w:unhideWhenUsed="0"/>
+    <w:lsdException w:name="Light List Accent 6" w:semiHidden="0" w:uiPriority="61" w:unhideWhenUsed="0"/>
+    <w:lsdException w:name="Light Grid Accent 6" w:semiHidden="0" w:uiPriority="62" w:unhideWhenUsed="0"/>
+    <w:lsdException w:name="Medium Shading 1 Accent 6" w:semiHidden="0" w:uiPriority="63" w:unhideWhenUsed="0"/>
+    <w:lsdException w:name="Medium Shading 2 Accent 6" w:semiHidden="0" w:uiPriority="64" w:unhideWhenUsed="0"/>
+    <w:lsdException w:name="Medium List 1 Accent 6" w:semiHidden="0" w:uiPriority="65" w:unhideWhenUsed="0"/>
+    <w:lsdException w:name="Medium List 2 Accent 6" w:semiHidden="0" w:uiPriority="66" w:unhideWhenUsed="0"/>
+    <w:lsdException w:name="Medium Grid 1 Accent 6" w:semiHidden="0" w:uiPriority="67" w:unhideWhenUsed="0"/>
+    <w:lsdException w:name="Medium Grid 2 Accent 6" w:semiHidden="0" w:uiPriority="68" w:unhideWhenUsed="0"/>
+    <w:lsdException w:name="Medium Grid 3 Accent 6" w:semiHidden="0" w:uiPriority="69" w:unhideWhenUsed="0"/>
+    <w:lsdException w:name="Dark List Accent 6" w:semiHidden="0" w:uiPriority="70" w:unhideWhenUsed="0"/>
+    <w:lsdException w:name="Colorful Shading Accent 6" w:semiHidden="0" w:uiPriority="71" w:unhideWhenUsed="0"/>
+    <w:lsdException w:name="Colorful List Accent 6" w:semiHidden="0" w:uiPriority="72" w:unhideWhenUsed="0"/>
+    <w:lsdException w:name="Colorful Grid Accent 6" w:semiHidden="0" w:uiPriority="73" w:unhideWhenUsed="0"/>
+    <w:lsdException w:name="Subtle Emphasis" w:semiHidden="0" w:uiPriority="19" w:unhideWhenUsed="0" w:qFormat="1"/>
+    <w:lsdException w:name="Intense Emphasis" w:semiHidden="0" w:uiPriority="21" w:unhideWhenUsed="0" w:qFormat="1"/>
+    <w:lsdException w:name="Subtle Reference" w:semiHidden="0" w:uiPriority="31" w:unhideWhenUsed="0" w:qFormat="1"/>
+    <w:lsdException w:name="Intense Reference" w:semiHidden="0" w:uiPriority="32" w:unhideWhenUsed="0" w:qFormat="1"/>
+    <w:lsdException w:name="Book Title" w:semiHidden="0" w:uiPriority="33" w:unhideWhenUsed="0" w:qFormat="1"/>
+    <w:lsdException w:name="Bibliography" w:uiPriority="37"/>
+    <w:lsdException w:name="TOC Heading" w:uiPriority="39" w:qFormat="1"/>
+  </w:latentStyles>
+  <w:style w:type="paragraph" w:default="1" w:styleId="Normal">
+    <w:name w:val="Normal"/>
+    <w:qFormat/>
+  </w:style>
+  <w:style w:type="character" w:default="1" w:styleId="DefaultParagraphFont">
+    <w:name w:val="Default Paragraph Font"/>
+    <w:uiPriority w:val="1"/>
+    <w:semiHidden/>
+    <w:unhideWhenUsed/>
+  </w:style>
+  <w:style w:type="table" w:default="1" w:styleId="TableNormal">
+    <w:name w:val="Normal Table"/>
+    <w:uiPriority w:val="99"/>
+    <w:semiHidden/>
+    <w:unhideWhenUsed/>
+    <w:tblPr>
+      <w:tblInd w:w="0" w:type="dxa"/>
       <w:tblCellMar>
         <w:top w:w="0" w:type="dxa"/>
         <w:left w:w="108" w:type="dxa"/>
@@ -2981,6 +3142,12 @@
         <w:right w:w="108" w:type="dxa"/>
       </w:tblCellMar>
     </w:tblPr>
+  </w:style>
+  <w:style w:type="numbering" w:default="1" w:styleId="NoList">
+    <w:name w:val="No List"/>
+    <w:uiPriority w:val="99"/>
+    <w:semiHidden/>
+    <w:unhideWhenUsed/>
   </w:style>
 </w:styles>
 </file>
@@ -3251,7 +3418,7 @@
 </file>
 
 <file path=customXml/itemProps1.xml><?xml version="1.0" encoding="utf-8"?>
-<ds:datastoreItem xmlns:ds="http://schemas.openxmlformats.org/officeDocument/2006/customXml" ds:itemID="{A8D5D674-1182-4F4D-B5AE-31757E43D5D7}">
+<ds:datastoreItem xmlns:ds="http://schemas.openxmlformats.org/officeDocument/2006/customXml" ds:itemID="{33BE4686-264E-4523-8982-7E02E3237383}">
   <ds:schemaRefs>
     <ds:schemaRef ds:uri="http://schemas.openxmlformats.org/officeDocument/2006/bibliography"/>
   </ds:schemaRefs>

</xml_diff>